<commit_message>
feat: Implement and document comprehensive Word and PowerPoint output configuration and export modules.
</commit_message>
<xml_diff>
--- a/Modele_word.docx
+++ b/Modele_word.docx
@@ -8,9 +8,9 @@
           <w:noProof/>
         </w:rPr>
         <w:drawing>
-          <wp:inline distT="0" distB="0" distL="0" distR="0" wp14:anchorId="012F3003" wp14:editId="331AF78D">
-            <wp:extent cx="5916701" cy="1219200"/>
-            <wp:effectExtent l="0" t="0" r="8255" b="0"/>
+          <wp:inline distT="0" distB="0" distL="0" distR="0" wp14:anchorId="012F3003" wp14:editId="4FB8483D">
+            <wp:extent cx="3124200" cy="643775"/>
+            <wp:effectExtent l="0" t="0" r="0" b="4445"/>
             <wp:docPr id="1744469277" name="Image 1"/>
             <wp:cNvGraphicFramePr>
               <a:graphicFrameLocks xmlns:a="http://schemas.openxmlformats.org/drawingml/2006/main" noChangeAspect="1"/>
@@ -25,7 +25,7 @@
                     </pic:cNvPicPr>
                   </pic:nvPicPr>
                   <pic:blipFill>
-                    <a:blip r:embed="rId7" cstate="print">
+                    <a:blip r:embed="rId8" cstate="print">
                       <a:extLst>
                         <a:ext uri="{28A0092B-C50C-407E-A947-70E740481C1C}">
                           <a14:useLocalDpi xmlns:a14="http://schemas.microsoft.com/office/drawing/2010/main" val="0"/>
@@ -40,7 +40,7 @@
                   <pic:spPr bwMode="auto">
                     <a:xfrm>
                       <a:off x="0" y="0"/>
-                      <a:ext cx="6029397" cy="1242422"/>
+                      <a:ext cx="3198102" cy="659003"/>
                     </a:xfrm>
                     <a:prstGeom prst="rect">
                       <a:avLst/>
@@ -56,6 +56,23 @@
     </w:p>
     <w:p/>
     <w:p/>
+    <w:p/>
+    <w:p/>
+    <w:p/>
+    <w:p/>
+    <w:p/>
+    <w:p/>
+    <w:p/>
+    <w:p/>
+    <w:p>
+      <w:pPr>
+        <w:pStyle w:val="Titre"/>
+      </w:pPr>
+      <w:r>
+        <w:t>{{TITRE}}</w:t>
+      </w:r>
+    </w:p>
+    <w:p/>
     <w:p>
       <w:r>
         <w:br w:type="page"/>
@@ -63,15 +80,10 @@
     </w:p>
     <w:sdt>
       <w:sdtPr>
-        <w:id w:val="1351529940"/>
-        <w:docPartObj>
-          <w:docPartGallery w:val="Table of Contents"/>
-          <w:docPartUnique/>
-        </w:docPartObj>
-      </w:sdtPr>
-      <w:sdtEndPr>
         <w:rPr>
           <w:rFonts w:asciiTheme="minorHAnsi" w:eastAsiaTheme="minorHAnsi" w:hAnsiTheme="minorHAnsi" w:cstheme="minorBidi"/>
+          <w:b w:val="0"/>
+          <w:bCs w:val="0"/>
           <w:color w:val="auto"/>
           <w:kern w:val="2"/>
           <w:sz w:val="22"/>
@@ -79,7 +91,12 @@
           <w:lang w:eastAsia="en-US"/>
           <w14:ligatures w14:val="standardContextual"/>
         </w:rPr>
-      </w:sdtEndPr>
+        <w:id w:val="1351529940"/>
+        <w:docPartObj>
+          <w:docPartGallery w:val="Table of Contents"/>
+          <w:docPartUnique/>
+        </w:docPartObj>
+      </w:sdtPr>
       <w:sdtContent>
         <w:p>
           <w:pPr>
@@ -105,12 +122,68 @@
     </w:sdt>
     <w:p/>
     <w:p>
+      <w:pPr>
+        <w:pStyle w:val="Listepuce"/>
+        <w:numPr>
+          <w:ilvl w:val="0"/>
+          <w:numId w:val="0"/>
+        </w:numPr>
+        <w:rPr>
+          <w:lang w:val="fr-FR"/>
+        </w:rPr>
+      </w:pPr>
+    </w:p>
+    <w:p>
+      <w:pPr>
+        <w:pStyle w:val="Listepuce"/>
+        <w:numPr>
+          <w:ilvl w:val="0"/>
+          <w:numId w:val="0"/>
+        </w:numPr>
+        <w:rPr>
+          <w:lang w:val="fr-FR"/>
+        </w:rPr>
+      </w:pPr>
+    </w:p>
+    <w:p>
       <w:r>
         <w:br w:type="page"/>
       </w:r>
     </w:p>
+    <w:p>
+      <w:pPr>
+        <w:pStyle w:val="Listepuce"/>
+        <w:numPr>
+          <w:ilvl w:val="0"/>
+          <w:numId w:val="0"/>
+        </w:numPr>
+        <w:rPr>
+          <w:lang w:val="fr-FR"/>
+        </w:rPr>
+      </w:pPr>
+      <w:r>
+        <w:rPr>
+          <w:lang w:val="fr-FR"/>
+        </w:rPr>
+        <w:lastRenderedPageBreak/>
+        <w:t>{{</w:t>
+      </w:r>
+      <w:r>
+        <w:rPr>
+          <w:lang w:val="fr-FR"/>
+        </w:rPr>
+        <w:t>CONTENU</w:t>
+      </w:r>
+      <w:r>
+        <w:rPr>
+          <w:lang w:val="fr-FR"/>
+        </w:rPr>
+        <w:t>}}</w:t>
+      </w:r>
+    </w:p>
     <w:sectPr>
-      <w:footerReference w:type="default" r:id="rId8"/>
+      <w:headerReference w:type="default" r:id="rId9"/>
+      <w:footerReference w:type="default" r:id="rId10"/>
       <w:pgSz w:w="11906" w:h="16838"/>
       <w:pgMar w:top="1417" w:right="1417" w:bottom="1417" w:left="1417" w:header="708" w:footer="708" w:gutter="0"/>
       <w:cols w:space="708"/>
@@ -152,7 +225,32 @@
       <w:pStyle w:val="Pieddepage"/>
     </w:pPr>
     <w:r>
-      <w:t>Rapport XXX</w:t>
+      <w:t>{{DATE}}</w:t>
+    </w:r>
+    <w:r>
+      <w:tab/>
+    </w:r>
+    <w:r>
+      <w:tab/>
+      <w:t>[</w:t>
+    </w:r>
+    <w:r>
+      <w:fldChar w:fldCharType="begin"/>
+    </w:r>
+    <w:r>
+      <w:instrText>PAGE   \* MERGEFORMAT</w:instrText>
+    </w:r>
+    <w:r>
+      <w:fldChar w:fldCharType="separate"/>
+    </w:r>
+    <w:r>
+      <w:t>1</w:t>
+    </w:r>
+    <w:r>
+      <w:fldChar w:fldCharType="end"/>
+    </w:r>
+    <w:r>
+      <w:t>]</w:t>
     </w:r>
   </w:p>
 </w:ftr>
@@ -181,6 +279,231 @@
     </w:p>
   </w:footnote>
 </w:footnotes>
+</file>
+
+<file path=word/header1.xml><?xml version="1.0" encoding="utf-8"?>
+<w:hdr xmlns:wpc="http://schemas.microsoft.com/office/word/2010/wordprocessingCanvas" xmlns:cx="http://schemas.microsoft.com/office/drawing/2014/chartex" xmlns:cx1="http://schemas.microsoft.com/office/drawing/2015/9/8/chartex" xmlns:cx2="http://schemas.microsoft.com/office/drawing/2015/10/21/chartex" xmlns:cx3="http://schemas.microsoft.com/office/drawing/2016/5/9/chartex" xmlns:cx4="http://schemas.microsoft.com/office/drawing/2016/5/10/chartex" xmlns:cx5="http://schemas.microsoft.com/office/drawing/2016/5/11/chartex" xmlns:cx6="http://schemas.microsoft.com/office/drawing/2016/5/12/chartex" xmlns:cx7="http://schemas.microsoft.com/office/drawing/2016/5/13/chartex" xmlns:cx8="http://schemas.microsoft.com/office/drawing/2016/5/14/chartex" xmlns:mc="http://schemas.openxmlformats.org/markup-compatibility/2006" xmlns:aink="http://schemas.microsoft.com/office/drawing/2016/ink" xmlns:am3d="http://schemas.microsoft.com/office/drawing/2017/model3d" xmlns:o="urn:schemas-microsoft-com:office:office" xmlns:oel="http://schemas.microsoft.com/office/2019/extlst" xmlns:r="http://schemas.openxmlformats.org/officeDocument/2006/relationships" xmlns:m="http://schemas.openxmlformats.org/officeDocument/2006/math" xmlns:v="urn:schemas-microsoft-com:vml" xmlns:wp14="http://schemas.microsoft.com/office/word/2010/wordprocessingDrawing" xmlns:wp="http://schemas.openxmlformats.org/drawingml/2006/wordprocessingDrawing" xmlns:w10="urn:schemas-microsoft-com:office:word" xmlns:w="http://schemas.openxmlformats.org/wordprocessingml/2006/main" xmlns:w14="http://schemas.microsoft.com/office/word/2010/wordml" xmlns:w15="http://schemas.microsoft.com/office/word/2012/wordml" xmlns:w16cex="http://schemas.microsoft.com/office/word/2018/wordml/cex" xmlns:w16cid="http://schemas.microsoft.com/office/word/2016/wordml/cid" xmlns:w16="http://schemas.microsoft.com/office/word/2018/wordml" xmlns:w16du="http://schemas.microsoft.com/office/word/2023/wordml/word16du" xmlns:w16sdtdh="http://schemas.microsoft.com/office/word/2020/wordml/sdtdatahash" xmlns:w16sdtfl="http://schemas.microsoft.com/office/word/2024/wordml/sdtformatlock" xmlns:w16se="http://schemas.microsoft.com/office/word/2015/wordml/symex" xmlns:wpg="http://schemas.microsoft.com/office/word/2010/wordprocessingGroup" xmlns:wpi="http://schemas.microsoft.com/office/word/2010/wordprocessingInk" xmlns:wne="http://schemas.microsoft.com/office/word/2006/wordml" xmlns:wps="http://schemas.microsoft.com/office/word/2010/wordprocessingShape" mc:Ignorable="w14 w15 w16se w16cid w16 w16cex w16sdtdh w16sdtfl w16du wp14">
+  <w:p>
+    <w:pPr>
+      <w:pStyle w:val="En-tte"/>
+    </w:pPr>
+    <w:r>
+      <w:t xml:space="preserve"> {{TITRE}}</w:t>
+    </w:r>
+  </w:p>
+</w:hdr>
+</file>
+
+<file path=word/numbering.xml><?xml version="1.0" encoding="utf-8"?>
+<w:numbering xmlns:wpc="http://schemas.microsoft.com/office/word/2010/wordprocessingCanvas" xmlns:cx="http://schemas.microsoft.com/office/drawing/2014/chartex" xmlns:cx1="http://schemas.microsoft.com/office/drawing/2015/9/8/chartex" xmlns:cx2="http://schemas.microsoft.com/office/drawing/2015/10/21/chartex" xmlns:cx3="http://schemas.microsoft.com/office/drawing/2016/5/9/chartex" xmlns:cx4="http://schemas.microsoft.com/office/drawing/2016/5/10/chartex" xmlns:cx5="http://schemas.microsoft.com/office/drawing/2016/5/11/chartex" xmlns:cx6="http://schemas.microsoft.com/office/drawing/2016/5/12/chartex" xmlns:cx7="http://schemas.microsoft.com/office/drawing/2016/5/13/chartex" xmlns:cx8="http://schemas.microsoft.com/office/drawing/2016/5/14/chartex" xmlns:mc="http://schemas.openxmlformats.org/markup-compatibility/2006" xmlns:aink="http://schemas.microsoft.com/office/drawing/2016/ink" xmlns:am3d="http://schemas.microsoft.com/office/drawing/2017/model3d" xmlns:o="urn:schemas-microsoft-com:office:office" xmlns:oel="http://schemas.microsoft.com/office/2019/extlst" xmlns:r="http://schemas.openxmlformats.org/officeDocument/2006/relationships" xmlns:m="http://schemas.openxmlformats.org/officeDocument/2006/math" xmlns:v="urn:schemas-microsoft-com:vml" xmlns:wp14="http://schemas.microsoft.com/office/word/2010/wordprocessingDrawing" xmlns:wp="http://schemas.openxmlformats.org/drawingml/2006/wordprocessingDrawing" xmlns:w10="urn:schemas-microsoft-com:office:word" xmlns:w="http://schemas.openxmlformats.org/wordprocessingml/2006/main" xmlns:w14="http://schemas.microsoft.com/office/word/2010/wordml" xmlns:w15="http://schemas.microsoft.com/office/word/2012/wordml" xmlns:w16cex="http://schemas.microsoft.com/office/word/2018/wordml/cex" xmlns:w16cid="http://schemas.microsoft.com/office/word/2016/wordml/cid" xmlns:w16="http://schemas.microsoft.com/office/word/2018/wordml" xmlns:w16du="http://schemas.microsoft.com/office/word/2023/wordml/word16du" xmlns:w16sdtdh="http://schemas.microsoft.com/office/word/2020/wordml/sdtdatahash" xmlns:w16sdtfl="http://schemas.microsoft.com/office/word/2024/wordml/sdtformatlock" xmlns:w16se="http://schemas.microsoft.com/office/word/2015/wordml/symex" xmlns:wpg="http://schemas.microsoft.com/office/word/2010/wordprocessingGroup" xmlns:wpi="http://schemas.microsoft.com/office/word/2010/wordprocessingInk" xmlns:wne="http://schemas.microsoft.com/office/word/2006/wordml" xmlns:wps="http://schemas.microsoft.com/office/word/2010/wordprocessingShape" mc:Ignorable="w14 w15 w16se w16cid w16 w16cex w16sdtdh w16sdtfl w16du wp14">
+  <w:abstractNum w:abstractNumId="0" w15:restartNumberingAfterBreak="0">
+    <w:nsid w:val="32B75C96"/>
+    <w:multiLevelType w:val="hybridMultilevel"/>
+    <w:tmpl w:val="57C461C6"/>
+    <w:lvl w:ilvl="0" w:tplc="478C14D2">
+      <w:start w:val="1"/>
+      <w:numFmt w:val="bullet"/>
+      <w:pStyle w:val="Listepuce"/>
+      <w:lvlText w:val=""/>
+      <w:lvlJc w:val="left"/>
+      <w:pPr>
+        <w:ind w:left="720" w:hanging="360"/>
+      </w:pPr>
+      <w:rPr>
+        <w:rFonts w:ascii="Symbol" w:hAnsi="Symbol" w:hint="default"/>
+      </w:rPr>
+    </w:lvl>
+    <w:lvl w:ilvl="1" w:tplc="040C0003" w:tentative="1">
+      <w:start w:val="1"/>
+      <w:numFmt w:val="bullet"/>
+      <w:lvlText w:val="o"/>
+      <w:lvlJc w:val="left"/>
+      <w:pPr>
+        <w:ind w:left="1440" w:hanging="360"/>
+      </w:pPr>
+      <w:rPr>
+        <w:rFonts w:ascii="Courier New" w:hAnsi="Courier New" w:cs="Courier New" w:hint="default"/>
+      </w:rPr>
+    </w:lvl>
+    <w:lvl w:ilvl="2" w:tplc="040C0005" w:tentative="1">
+      <w:start w:val="1"/>
+      <w:numFmt w:val="bullet"/>
+      <w:lvlText w:val=""/>
+      <w:lvlJc w:val="left"/>
+      <w:pPr>
+        <w:ind w:left="2160" w:hanging="360"/>
+      </w:pPr>
+      <w:rPr>
+        <w:rFonts w:ascii="Wingdings" w:hAnsi="Wingdings" w:hint="default"/>
+      </w:rPr>
+    </w:lvl>
+    <w:lvl w:ilvl="3" w:tplc="040C0001" w:tentative="1">
+      <w:start w:val="1"/>
+      <w:numFmt w:val="bullet"/>
+      <w:lvlText w:val=""/>
+      <w:lvlJc w:val="left"/>
+      <w:pPr>
+        <w:ind w:left="2880" w:hanging="360"/>
+      </w:pPr>
+      <w:rPr>
+        <w:rFonts w:ascii="Symbol" w:hAnsi="Symbol" w:hint="default"/>
+      </w:rPr>
+    </w:lvl>
+    <w:lvl w:ilvl="4" w:tplc="040C0003" w:tentative="1">
+      <w:start w:val="1"/>
+      <w:numFmt w:val="bullet"/>
+      <w:lvlText w:val="o"/>
+      <w:lvlJc w:val="left"/>
+      <w:pPr>
+        <w:ind w:left="3600" w:hanging="360"/>
+      </w:pPr>
+      <w:rPr>
+        <w:rFonts w:ascii="Courier New" w:hAnsi="Courier New" w:cs="Courier New" w:hint="default"/>
+      </w:rPr>
+    </w:lvl>
+    <w:lvl w:ilvl="5" w:tplc="040C0005" w:tentative="1">
+      <w:start w:val="1"/>
+      <w:numFmt w:val="bullet"/>
+      <w:lvlText w:val=""/>
+      <w:lvlJc w:val="left"/>
+      <w:pPr>
+        <w:ind w:left="4320" w:hanging="360"/>
+      </w:pPr>
+      <w:rPr>
+        <w:rFonts w:ascii="Wingdings" w:hAnsi="Wingdings" w:hint="default"/>
+      </w:rPr>
+    </w:lvl>
+    <w:lvl w:ilvl="6" w:tplc="040C0001" w:tentative="1">
+      <w:start w:val="1"/>
+      <w:numFmt w:val="bullet"/>
+      <w:lvlText w:val=""/>
+      <w:lvlJc w:val="left"/>
+      <w:pPr>
+        <w:ind w:left="5040" w:hanging="360"/>
+      </w:pPr>
+      <w:rPr>
+        <w:rFonts w:ascii="Symbol" w:hAnsi="Symbol" w:hint="default"/>
+      </w:rPr>
+    </w:lvl>
+    <w:lvl w:ilvl="7" w:tplc="040C0003" w:tentative="1">
+      <w:start w:val="1"/>
+      <w:numFmt w:val="bullet"/>
+      <w:lvlText w:val="o"/>
+      <w:lvlJc w:val="left"/>
+      <w:pPr>
+        <w:ind w:left="5760" w:hanging="360"/>
+      </w:pPr>
+      <w:rPr>
+        <w:rFonts w:ascii="Courier New" w:hAnsi="Courier New" w:cs="Courier New" w:hint="default"/>
+      </w:rPr>
+    </w:lvl>
+    <w:lvl w:ilvl="8" w:tplc="040C0005" w:tentative="1">
+      <w:start w:val="1"/>
+      <w:numFmt w:val="bullet"/>
+      <w:lvlText w:val=""/>
+      <w:lvlJc w:val="left"/>
+      <w:pPr>
+        <w:ind w:left="6480" w:hanging="360"/>
+      </w:pPr>
+      <w:rPr>
+        <w:rFonts w:ascii="Wingdings" w:hAnsi="Wingdings" w:hint="default"/>
+      </w:rPr>
+    </w:lvl>
+  </w:abstractNum>
+  <w:abstractNum w:abstractNumId="1" w15:restartNumberingAfterBreak="0">
+    <w:nsid w:val="6F1E3057"/>
+    <w:multiLevelType w:val="hybridMultilevel"/>
+    <w:tmpl w:val="DA8E03E0"/>
+    <w:lvl w:ilvl="0" w:tplc="FCC49C86">
+      <w:start w:val="1"/>
+      <w:numFmt w:val="decimal"/>
+      <w:pStyle w:val="Listenumero"/>
+      <w:lvlText w:val="%1."/>
+      <w:lvlJc w:val="left"/>
+      <w:pPr>
+        <w:ind w:left="720" w:hanging="360"/>
+      </w:pPr>
+    </w:lvl>
+    <w:lvl w:ilvl="1" w:tplc="040C0019" w:tentative="1">
+      <w:start w:val="1"/>
+      <w:numFmt w:val="lowerLetter"/>
+      <w:lvlText w:val="%2."/>
+      <w:lvlJc w:val="left"/>
+      <w:pPr>
+        <w:ind w:left="1440" w:hanging="360"/>
+      </w:pPr>
+    </w:lvl>
+    <w:lvl w:ilvl="2" w:tplc="040C001B" w:tentative="1">
+      <w:start w:val="1"/>
+      <w:numFmt w:val="lowerRoman"/>
+      <w:lvlText w:val="%3."/>
+      <w:lvlJc w:val="right"/>
+      <w:pPr>
+        <w:ind w:left="2160" w:hanging="180"/>
+      </w:pPr>
+    </w:lvl>
+    <w:lvl w:ilvl="3" w:tplc="040C000F" w:tentative="1">
+      <w:start w:val="1"/>
+      <w:numFmt w:val="decimal"/>
+      <w:lvlText w:val="%4."/>
+      <w:lvlJc w:val="left"/>
+      <w:pPr>
+        <w:ind w:left="2880" w:hanging="360"/>
+      </w:pPr>
+    </w:lvl>
+    <w:lvl w:ilvl="4" w:tplc="040C0019" w:tentative="1">
+      <w:start w:val="1"/>
+      <w:numFmt w:val="lowerLetter"/>
+      <w:lvlText w:val="%5."/>
+      <w:lvlJc w:val="left"/>
+      <w:pPr>
+        <w:ind w:left="3600" w:hanging="360"/>
+      </w:pPr>
+    </w:lvl>
+    <w:lvl w:ilvl="5" w:tplc="040C001B" w:tentative="1">
+      <w:start w:val="1"/>
+      <w:numFmt w:val="lowerRoman"/>
+      <w:lvlText w:val="%6."/>
+      <w:lvlJc w:val="right"/>
+      <w:pPr>
+        <w:ind w:left="4320" w:hanging="180"/>
+      </w:pPr>
+    </w:lvl>
+    <w:lvl w:ilvl="6" w:tplc="040C000F" w:tentative="1">
+      <w:start w:val="1"/>
+      <w:numFmt w:val="decimal"/>
+      <w:lvlText w:val="%7."/>
+      <w:lvlJc w:val="left"/>
+      <w:pPr>
+        <w:ind w:left="5040" w:hanging="360"/>
+      </w:pPr>
+    </w:lvl>
+    <w:lvl w:ilvl="7" w:tplc="040C0019" w:tentative="1">
+      <w:start w:val="1"/>
+      <w:numFmt w:val="lowerLetter"/>
+      <w:lvlText w:val="%8."/>
+      <w:lvlJc w:val="left"/>
+      <w:pPr>
+        <w:ind w:left="5760" w:hanging="360"/>
+      </w:pPr>
+    </w:lvl>
+    <w:lvl w:ilvl="8" w:tplc="040C001B" w:tentative="1">
+      <w:start w:val="1"/>
+      <w:numFmt w:val="lowerRoman"/>
+      <w:lvlText w:val="%9."/>
+      <w:lvlJc w:val="right"/>
+      <w:pPr>
+        <w:ind w:left="6480" w:hanging="180"/>
+      </w:pPr>
+    </w:lvl>
+  </w:abstractNum>
+  <w:num w:numId="1" w16cid:durableId="1952781907">
+    <w:abstractNumId w:val="0"/>
+  </w:num>
+  <w:num w:numId="2" w16cid:durableId="63574446">
+    <w:abstractNumId w:val="1"/>
+  </w:num>
+</w:numbering>
 </file>
 
 <file path=word/styles.xml><?xml version="1.0" encoding="utf-8"?>
@@ -940,17 +1263,20 @@
     <w:link w:val="TitreCar"/>
     <w:uiPriority w:val="10"/>
     <w:qFormat/>
-    <w:rsid w:val="00293609"/>
+    <w:rsid w:val="00F07CE7"/>
     <w:pPr>
       <w:spacing w:after="80" w:line="240" w:lineRule="auto"/>
       <w:contextualSpacing/>
+      <w:jc w:val="center"/>
     </w:pPr>
     <w:rPr>
       <w:rFonts w:asciiTheme="majorHAnsi" w:eastAsiaTheme="majorEastAsia" w:hAnsiTheme="majorHAnsi" w:cstheme="majorBidi"/>
+      <w:b/>
+      <w:bCs/>
       <w:spacing w:val="-10"/>
       <w:kern w:val="28"/>
-      <w:sz w:val="56"/>
-      <w:szCs w:val="56"/>
+      <w:sz w:val="72"/>
+      <w:szCs w:val="72"/>
     </w:rPr>
   </w:style>
   <w:style w:type="character" w:customStyle="1" w:styleId="TitreCar">
@@ -958,13 +1284,15 @@
     <w:basedOn w:val="Policepardfaut"/>
     <w:link w:val="Titre"/>
     <w:uiPriority w:val="10"/>
-    <w:rsid w:val="00293609"/>
+    <w:rsid w:val="00F07CE7"/>
     <w:rPr>
       <w:rFonts w:asciiTheme="majorHAnsi" w:eastAsiaTheme="majorEastAsia" w:hAnsiTheme="majorHAnsi" w:cstheme="majorBidi"/>
+      <w:b/>
+      <w:bCs/>
       <w:spacing w:val="-10"/>
       <w:kern w:val="28"/>
-      <w:sz w:val="56"/>
-      <w:szCs w:val="56"/>
+      <w:sz w:val="72"/>
+      <w:szCs w:val="72"/>
     </w:rPr>
   </w:style>
   <w:style w:type="paragraph" w:styleId="Sous-titre">
@@ -1035,6 +1363,7 @@
   <w:style w:type="paragraph" w:styleId="Paragraphedeliste">
     <w:name w:val="List Paragraph"/>
     <w:basedOn w:val="Normal"/>
+    <w:link w:val="ParagraphedelisteCar"/>
     <w:uiPriority w:val="34"/>
     <w:qFormat/>
     <w:rsid w:val="00293609"/>
@@ -1167,6 +1496,61 @@
     <w:link w:val="Pieddepage"/>
     <w:uiPriority w:val="99"/>
     <w:rsid w:val="00293609"/>
+  </w:style>
+  <w:style w:type="paragraph" w:customStyle="1" w:styleId="Listepuce">
+    <w:name w:val="Liste puce"/>
+    <w:basedOn w:val="Paragraphedeliste"/>
+    <w:link w:val="ListepuceCar"/>
+    <w:qFormat/>
+    <w:rsid w:val="00F07CE7"/>
+    <w:pPr>
+      <w:numPr>
+        <w:numId w:val="1"/>
+      </w:numPr>
+    </w:pPr>
+    <w:rPr>
+      <w:lang w:val="en-US"/>
+    </w:rPr>
+  </w:style>
+  <w:style w:type="character" w:customStyle="1" w:styleId="ParagraphedelisteCar">
+    <w:name w:val="Paragraphe de liste Car"/>
+    <w:basedOn w:val="Policepardfaut"/>
+    <w:link w:val="Paragraphedeliste"/>
+    <w:uiPriority w:val="34"/>
+    <w:rsid w:val="00F07CE7"/>
+  </w:style>
+  <w:style w:type="character" w:customStyle="1" w:styleId="ListepuceCar">
+    <w:name w:val="Liste puce Car"/>
+    <w:basedOn w:val="ParagraphedelisteCar"/>
+    <w:link w:val="Listepuce"/>
+    <w:rsid w:val="00F07CE7"/>
+    <w:rPr>
+      <w:lang w:val="en-US"/>
+    </w:rPr>
+  </w:style>
+  <w:style w:type="paragraph" w:customStyle="1" w:styleId="Listenumero">
+    <w:name w:val="Liste numero"/>
+    <w:basedOn w:val="Paragraphedeliste"/>
+    <w:link w:val="ListenumeroCar"/>
+    <w:qFormat/>
+    <w:rsid w:val="00F07CE7"/>
+    <w:pPr>
+      <w:numPr>
+        <w:numId w:val="2"/>
+      </w:numPr>
+    </w:pPr>
+    <w:rPr>
+      <w:lang w:val="en-US"/>
+    </w:rPr>
+  </w:style>
+  <w:style w:type="character" w:customStyle="1" w:styleId="ListenumeroCar">
+    <w:name w:val="Liste numero Car"/>
+    <w:basedOn w:val="ParagraphedelisteCar"/>
+    <w:link w:val="Listenumero"/>
+    <w:rsid w:val="00F07CE7"/>
+    <w:rPr>
+      <w:lang w:val="en-US"/>
+    </w:rPr>
   </w:style>
 </w:styles>
 </file>

</xml_diff>

<commit_message>
feat: Add new audit configuration template, Markdown editor, and Word output generation capabilities.
</commit_message>
<xml_diff>
--- a/Modele_word.docx
+++ b/Modele_word.docx
@@ -8,7 +8,7 @@
           <w:noProof/>
         </w:rPr>
         <w:drawing>
-          <wp:inline distT="0" distB="0" distL="0" distR="0" wp14:anchorId="012F3003" wp14:editId="4FB8483D">
+          <wp:inline distT="0" distB="0" distL="0" distR="0" wp14:anchorId="012F3003" wp14:editId="5CBCC6C2">
             <wp:extent cx="3124200" cy="643775"/>
             <wp:effectExtent l="0" t="0" r="0" b="4445"/>
             <wp:docPr id="1744469277" name="Image 1"/>
@@ -299,7 +299,7 @@
   <w:abstractNum w:abstractNumId="0" w15:restartNumberingAfterBreak="0">
     <w:nsid w:val="32B75C96"/>
     <w:multiLevelType w:val="hybridMultilevel"/>
-    <w:tmpl w:val="57C461C6"/>
+    <w:tmpl w:val="7D6C05A0"/>
     <w:lvl w:ilvl="0" w:tplc="478C14D2">
       <w:start w:val="1"/>
       <w:numFmt w:val="bullet"/>
@@ -313,9 +313,10 @@
         <w:rFonts w:ascii="Symbol" w:hAnsi="Symbol" w:hint="default"/>
       </w:rPr>
     </w:lvl>
-    <w:lvl w:ilvl="1" w:tplc="040C0003" w:tentative="1">
+    <w:lvl w:ilvl="1" w:tplc="0FB04EA2">
       <w:start w:val="1"/>
       <w:numFmt w:val="bullet"/>
+      <w:pStyle w:val="Listepuce2"/>
       <w:lvlText w:val="o"/>
       <w:lvlJc w:val="left"/>
       <w:pPr>
@@ -325,9 +326,10 @@
         <w:rFonts w:ascii="Courier New" w:hAnsi="Courier New" w:cs="Courier New" w:hint="default"/>
       </w:rPr>
     </w:lvl>
-    <w:lvl w:ilvl="2" w:tplc="040C0005" w:tentative="1">
+    <w:lvl w:ilvl="2" w:tplc="4D0EA16A">
       <w:start w:val="1"/>
       <w:numFmt w:val="bullet"/>
+      <w:pStyle w:val="Listepuce3"/>
       <w:lvlText w:val=""/>
       <w:lvlJc w:val="left"/>
       <w:pPr>
@@ -413,7 +415,7 @@
   <w:abstractNum w:abstractNumId="1" w15:restartNumberingAfterBreak="0">
     <w:nsid w:val="6F1E3057"/>
     <w:multiLevelType w:val="hybridMultilevel"/>
-    <w:tmpl w:val="DA8E03E0"/>
+    <w:tmpl w:val="FDFC6BE0"/>
     <w:lvl w:ilvl="0" w:tplc="FCC49C86">
       <w:start w:val="1"/>
       <w:numFmt w:val="decimal"/>
@@ -424,18 +426,20 @@
         <w:ind w:left="720" w:hanging="360"/>
       </w:pPr>
     </w:lvl>
-    <w:lvl w:ilvl="1" w:tplc="040C0019" w:tentative="1">
+    <w:lvl w:ilvl="1" w:tplc="45066972">
       <w:start w:val="1"/>
       <w:numFmt w:val="lowerLetter"/>
+      <w:pStyle w:val="Listenumero2"/>
       <w:lvlText w:val="%2."/>
       <w:lvlJc w:val="left"/>
       <w:pPr>
         <w:ind w:left="1440" w:hanging="360"/>
       </w:pPr>
     </w:lvl>
-    <w:lvl w:ilvl="2" w:tplc="040C001B" w:tentative="1">
+    <w:lvl w:ilvl="2" w:tplc="08C250C8">
       <w:start w:val="1"/>
       <w:numFmt w:val="lowerRoman"/>
+      <w:pStyle w:val="Listenumero3"/>
       <w:lvlText w:val="%3."/>
       <w:lvlJc w:val="right"/>
       <w:pPr>
@@ -1552,6 +1556,90 @@
       <w:lang w:val="en-US"/>
     </w:rPr>
   </w:style>
+  <w:style w:type="paragraph" w:customStyle="1" w:styleId="Listepuce2">
+    <w:name w:val="Liste puce 2"/>
+    <w:basedOn w:val="Listepuce"/>
+    <w:link w:val="Listepuce2Car"/>
+    <w:qFormat/>
+    <w:rsid w:val="00EB3CBD"/>
+    <w:pPr>
+      <w:numPr>
+        <w:ilvl w:val="1"/>
+      </w:numPr>
+    </w:pPr>
+  </w:style>
+  <w:style w:type="character" w:customStyle="1" w:styleId="Listepuce2Car">
+    <w:name w:val="Liste puce 2 Car"/>
+    <w:basedOn w:val="ListepuceCar"/>
+    <w:link w:val="Listepuce2"/>
+    <w:rsid w:val="00EB3CBD"/>
+    <w:rPr>
+      <w:lang w:val="en-US"/>
+    </w:rPr>
+  </w:style>
+  <w:style w:type="paragraph" w:customStyle="1" w:styleId="Listepuce3">
+    <w:name w:val="Liste puce 3"/>
+    <w:basedOn w:val="Listepuce2"/>
+    <w:link w:val="Listepuce3Car"/>
+    <w:qFormat/>
+    <w:rsid w:val="00EB3CBD"/>
+    <w:pPr>
+      <w:numPr>
+        <w:ilvl w:val="2"/>
+      </w:numPr>
+    </w:pPr>
+  </w:style>
+  <w:style w:type="character" w:customStyle="1" w:styleId="Listepuce3Car">
+    <w:name w:val="Liste puce 3 Car"/>
+    <w:basedOn w:val="Listepuce2Car"/>
+    <w:link w:val="Listepuce3"/>
+    <w:rsid w:val="00EB3CBD"/>
+    <w:rPr>
+      <w:lang w:val="en-US"/>
+    </w:rPr>
+  </w:style>
+  <w:style w:type="paragraph" w:customStyle="1" w:styleId="Listenumero2">
+    <w:name w:val="Liste numero 2"/>
+    <w:basedOn w:val="Listenumero"/>
+    <w:link w:val="Listenumero2Car"/>
+    <w:qFormat/>
+    <w:rsid w:val="00EB3CBD"/>
+    <w:pPr>
+      <w:numPr>
+        <w:ilvl w:val="1"/>
+      </w:numPr>
+    </w:pPr>
+  </w:style>
+  <w:style w:type="character" w:customStyle="1" w:styleId="Listenumero2Car">
+    <w:name w:val="Liste numero 2 Car"/>
+    <w:basedOn w:val="ListenumeroCar"/>
+    <w:link w:val="Listenumero2"/>
+    <w:rsid w:val="00EB3CBD"/>
+    <w:rPr>
+      <w:lang w:val="en-US"/>
+    </w:rPr>
+  </w:style>
+  <w:style w:type="paragraph" w:customStyle="1" w:styleId="Listenumero3">
+    <w:name w:val="Liste numero 3"/>
+    <w:basedOn w:val="Listenumero"/>
+    <w:link w:val="Listenumero3Car"/>
+    <w:qFormat/>
+    <w:rsid w:val="00EB3CBD"/>
+    <w:pPr>
+      <w:numPr>
+        <w:ilvl w:val="2"/>
+      </w:numPr>
+    </w:pPr>
+  </w:style>
+  <w:style w:type="character" w:customStyle="1" w:styleId="Listenumero3Car">
+    <w:name w:val="Liste numero 3 Car"/>
+    <w:basedOn w:val="ListenumeroCar"/>
+    <w:link w:val="Listenumero3"/>
+    <w:rsid w:val="00EB3CBD"/>
+    <w:rPr>
+      <w:lang w:val="en-US"/>
+    </w:rPr>
+  </w:style>
 </w:styles>
 </file>
 

</xml_diff>